<commit_message>
Doc technique ajout use case
</commit_message>
<xml_diff>
--- a/document_technique.docx
+++ b/document_technique.docx
@@ -16,7 +16,17 @@
       </w:pPr>
     </w:p>
     <w:p>
-      <w:r>
+      <w:pPr>
+        <w:rPr>
+          <w:b/>
+          <w:bCs/>
+        </w:rPr>
+      </w:pPr>
+      <w:r>
+        <w:rPr>
+          <w:b/>
+          <w:bCs/>
+        </w:rPr>
         <w:t>Règles de gestion :</w:t>
       </w:r>
     </w:p>
@@ -60,13 +70,7 @@
         <w:jc w:val="both"/>
       </w:pPr>
       <w:r>
-        <w:t>U</w:t>
-      </w:r>
-      <w:r>
-        <w:t>tilisateur doit pouvoir entrer les aliments qu’il consomme et en quelle quantité à une date donnée</w:t>
-      </w:r>
-      <w:r>
-        <w:t xml:space="preserve"> =&gt; Création d’une relation entre la table </w:t>
+        <w:t xml:space="preserve">Utilisateur doit pouvoir entrer les aliments qu’il consomme et en quelle quantité à une date donnée =&gt; Création d’une relation entre la table </w:t>
       </w:r>
       <w:r>
         <w:t>‘</w:t>
@@ -208,6 +212,86 @@
       <w:r>
         <w:t xml:space="preserve">. </w:t>
       </w:r>
+    </w:p>
+    <w:p>
+      <w:pPr>
+        <w:jc w:val="both"/>
+        <w:rPr>
+          <w:b/>
+          <w:bCs/>
+        </w:rPr>
+      </w:pPr>
+      <w:r>
+        <w:rPr>
+          <w:b/>
+          <w:bCs/>
+        </w:rPr>
+        <w:t>Use Case :</w:t>
+      </w:r>
+    </w:p>
+    <w:p>
+      <w:pPr>
+        <w:jc w:val="both"/>
+        <w:rPr>
+          <w:b/>
+          <w:bCs/>
+        </w:rPr>
+      </w:pPr>
+      <w:r>
+        <w:rPr>
+          <w:b/>
+          <w:bCs/>
+        </w:rPr>
+        <w:drawing>
+          <wp:inline distT="0" distB="0" distL="0" distR="0" wp14:anchorId="45B664EA" wp14:editId="5A0C9234">
+            <wp:extent cx="5760720" cy="2734310"/>
+            <wp:effectExtent l="0" t="0" r="0" b="8890"/>
+            <wp:docPr id="1918371688" name="Image 1"/>
+            <wp:cNvGraphicFramePr>
+              <a:graphicFrameLocks xmlns:a="http://schemas.openxmlformats.org/drawingml/2006/main" noChangeAspect="1"/>
+            </wp:cNvGraphicFramePr>
+            <a:graphic xmlns:a="http://schemas.openxmlformats.org/drawingml/2006/main">
+              <a:graphicData uri="http://schemas.openxmlformats.org/drawingml/2006/picture">
+                <pic:pic xmlns:pic="http://schemas.openxmlformats.org/drawingml/2006/picture">
+                  <pic:nvPicPr>
+                    <pic:cNvPr id="1918371688" name=""/>
+                    <pic:cNvPicPr/>
+                  </pic:nvPicPr>
+                  <pic:blipFill>
+                    <a:blip r:embed="rId5"/>
+                    <a:stretch>
+                      <a:fillRect/>
+                    </a:stretch>
+                  </pic:blipFill>
+                  <pic:spPr>
+                    <a:xfrm>
+                      <a:off x="0" y="0"/>
+                      <a:ext cx="5760720" cy="2734310"/>
+                    </a:xfrm>
+                    <a:prstGeom prst="rect">
+                      <a:avLst/>
+                    </a:prstGeom>
+                  </pic:spPr>
+                </pic:pic>
+              </a:graphicData>
+            </a:graphic>
+          </wp:inline>
+        </w:drawing>
+      </w:r>
+    </w:p>
+    <w:p>
+      <w:pPr>
+        <w:jc w:val="both"/>
+        <w:rPr>
+          <w:b/>
+          <w:bCs/>
+        </w:rPr>
+      </w:pPr>
+    </w:p>
+    <w:p>
+      <w:pPr>
+        <w:jc w:val="both"/>
+      </w:pPr>
     </w:p>
     <w:p>
       <w:pPr>

</xml_diff>